<commit_message>
Updated Software Quality Concept not finished
</commit_message>
<xml_diff>
--- a/Software Quality Concept.docx
+++ b/Software Quality Concept.docx
@@ -18,14 +18,16 @@
           <w:numId w:val="2"/>
         </w:numPr>
       </w:pPr>
-      <w:r>
-        <w:t xml:space="preserve">Identifizierung </w:t>
-      </w:r>
-      <w:r>
-        <w:t xml:space="preserve">mind. </w:t>
-      </w:r>
-      <w:r>
-        <w:t>zweier Qualitätsmerkmale</w:t>
+      <w:commentRangeStart w:id="0"/>
+      <w:r>
+        <w:t>Qualitätsmerkmale</w:t>
+      </w:r>
+      <w:commentRangeEnd w:id="0"/>
+      <w:r>
+        <w:rPr>
+          <w:rStyle w:val="Kommentarzeichen"/>
+        </w:rPr>
+        <w:commentReference w:id="0"/>
       </w:r>
       <w:r>
         <w:t xml:space="preserve"> inkl. Teilmerkmale</w:t>
@@ -46,88 +48,22 @@
         </w:numPr>
       </w:pPr>
       <w:r>
-        <w:t>Benutzbarkeit</w:t>
-      </w:r>
-      <w:r>
-        <w:t>: D</w:t>
-      </w:r>
-      <w:r>
-        <w:t>er Spiele</w:t>
+        <w:t>Zuverlässig</w:t>
+      </w:r>
+      <w:r>
+        <w:t>keit:</w:t>
+      </w:r>
+      <w:r>
+        <w:t xml:space="preserve"> Das Spiel soll </w:t>
+      </w:r>
+      <w:r>
+        <w:t>nicht Unterbrochen we</w:t>
       </w:r>
       <w:r>
         <w:t>r</w:t>
       </w:r>
       <w:r>
-        <w:t>In</w:t>
-      </w:r>
-      <w:r>
-        <w:t xml:space="preserve"> </w:t>
-      </w:r>
-      <w:r>
-        <w:t>kann unser Spiel verstehen</w:t>
-      </w:r>
-      <w:r>
-        <w:t xml:space="preserve"> und </w:t>
-      </w:r>
-      <w:r>
-        <w:t xml:space="preserve">wird </w:t>
-      </w:r>
-      <w:r>
-        <w:t>somit nicht vom Spielspass a</w:t>
-      </w:r>
-      <w:r>
-        <w:t>bgehalten</w:t>
-      </w:r>
-      <w:r>
-        <w:t>.</w:t>
-      </w:r>
-    </w:p>
-    <w:p>
-      <w:pPr>
-        <w:pStyle w:val="Listenabsatz"/>
-        <w:numPr>
-          <w:ilvl w:val="1"/>
-          <w:numId w:val="5"/>
-        </w:numPr>
-      </w:pPr>
-      <w:r>
-        <w:t xml:space="preserve">Verständlichkeit: </w:t>
-      </w:r>
-      <w:r>
-        <w:t xml:space="preserve">Spielziel soll klar sein, </w:t>
-      </w:r>
-      <w:r>
-        <w:t xml:space="preserve">Wirkungen </w:t>
-      </w:r>
-      <w:r>
-        <w:t>der Auswahlmöglichkeiten sollen ersichtlich sein.</w:t>
-      </w:r>
-    </w:p>
-    <w:p>
-      <w:pPr>
-        <w:pStyle w:val="Listenabsatz"/>
-        <w:numPr>
-          <w:ilvl w:val="1"/>
-          <w:numId w:val="5"/>
-        </w:numPr>
-      </w:pPr>
-      <w:r>
-        <w:t>Erlernbarkeit:</w:t>
-      </w:r>
-      <w:r>
-        <w:t xml:space="preserve"> Spieler</w:t>
-      </w:r>
-      <w:r>
-        <w:t>In</w:t>
-      </w:r>
-      <w:r>
-        <w:t xml:space="preserve"> soll schnell in</w:t>
-      </w:r>
-      <w:r>
-        <w:t>s</w:t>
-      </w:r>
-      <w:r>
-        <w:t xml:space="preserve"> Spiel reinkommen.</w:t>
+        <w:t>den.</w:t>
       </w:r>
     </w:p>
     <w:p>
@@ -139,24 +75,52 @@
         </w:numPr>
       </w:pPr>
       <w:r>
-        <w:t xml:space="preserve">Bedienbarkeit: </w:t>
-      </w:r>
-      <w:r>
-        <w:t>Die</w:t>
-      </w:r>
-      <w:r>
-        <w:t xml:space="preserve"> Auswahlmöglichkeiten sollen ersichtlich und leicht einzusetzen sein. </w:t>
-      </w:r>
-      <w:r>
-        <w:t>(z.B. e</w:t>
-      </w:r>
-      <w:r>
-        <w:t>in Knopfdruck)</w:t>
+        <w:t>Reife</w:t>
+      </w:r>
+      <w:r>
+        <w:t>: Es sollen nur sehr gering Fehler auftreten.</w:t>
       </w:r>
     </w:p>
     <w:p>
       <w:pPr>
         <w:pStyle w:val="Listenabsatz"/>
+        <w:numPr>
+          <w:ilvl w:val="1"/>
+          <w:numId w:val="4"/>
+        </w:numPr>
+      </w:pPr>
+      <w:r>
+        <w:t>Fehlertoleranz</w:t>
+      </w:r>
+      <w:r>
+        <w:t>: Auftretende Fehler soll</w:t>
+      </w:r>
+      <w:r>
+        <w:t>en das Spiel nicht weiter stören.</w:t>
+      </w:r>
+    </w:p>
+    <w:p>
+      <w:pPr>
+        <w:pStyle w:val="Listenabsatz"/>
+        <w:numPr>
+          <w:ilvl w:val="1"/>
+          <w:numId w:val="4"/>
+        </w:numPr>
+      </w:pPr>
+      <w:r>
+        <w:t>Wiederherstellbarkeit</w:t>
+      </w:r>
+      <w:r>
+        <w:t xml:space="preserve">: </w:t>
+      </w:r>
+      <w:r>
+        <w:t>Fehler soll gefunden und behoben werden können.</w:t>
+      </w:r>
+    </w:p>
+    <w:p>
+      <w:pPr>
+        <w:pStyle w:val="Listenabsatz"/>
+        <w:ind w:left="1800"/>
       </w:pPr>
     </w:p>
     <w:p>
@@ -168,22 +132,13 @@
         </w:numPr>
       </w:pPr>
       <w:r>
-        <w:t>Zuverlässig</w:t>
-      </w:r>
-      <w:r>
-        <w:t>keit:</w:t>
-      </w:r>
-      <w:r>
-        <w:t xml:space="preserve"> Das Spiel soll </w:t>
-      </w:r>
-      <w:r>
-        <w:t>nicht Unterbrochen we</w:t>
-      </w:r>
-      <w:r>
-        <w:t>r</w:t>
-      </w:r>
-      <w:r>
-        <w:t>den.</w:t>
+        <w:t>Effizienz</w:t>
+      </w:r>
+      <w:r>
+        <w:t>:</w:t>
+      </w:r>
+      <w:r>
+        <w:t xml:space="preserve"> Das Spiel soll reibungslos laufen.</w:t>
       </w:r>
     </w:p>
     <w:p>
@@ -195,10 +150,13 @@
         </w:numPr>
       </w:pPr>
       <w:r>
-        <w:t>Reife</w:t>
-      </w:r>
-      <w:r>
-        <w:t>: Es sollen nur sehr gering Fehler auftreten.</w:t>
+        <w:t>Zeitverhalten</w:t>
+      </w:r>
+      <w:r>
+        <w:t xml:space="preserve">: </w:t>
+      </w:r>
+      <w:r>
+        <w:t>Schnelle Reaktion des Spiels auf die Handlungen der SpielerInnen</w:t>
       </w:r>
     </w:p>
     <w:p>
@@ -210,84 +168,6 @@
         </w:numPr>
       </w:pPr>
       <w:r>
-        <w:t>Fehlertoleranz</w:t>
-      </w:r>
-      <w:r>
-        <w:t>: Auftretende Fehler soll</w:t>
-      </w:r>
-      <w:r>
-        <w:t>en das Spiel nicht weiter stören.</w:t>
-      </w:r>
-    </w:p>
-    <w:p>
-      <w:pPr>
-        <w:pStyle w:val="Listenabsatz"/>
-        <w:numPr>
-          <w:ilvl w:val="1"/>
-          <w:numId w:val="4"/>
-        </w:numPr>
-      </w:pPr>
-      <w:r>
-        <w:t>Wiederherstellbarkeit</w:t>
-      </w:r>
-      <w:r>
-        <w:t xml:space="preserve">: </w:t>
-      </w:r>
-      <w:r>
-        <w:t>Fehler soll gefunden und behoben werden können.</w:t>
-      </w:r>
-    </w:p>
-    <w:p>
-      <w:pPr>
-        <w:pStyle w:val="Listenabsatz"/>
-        <w:ind w:left="1800"/>
-      </w:pPr>
-    </w:p>
-    <w:p>
-      <w:pPr>
-        <w:pStyle w:val="Listenabsatz"/>
-        <w:numPr>
-          <w:ilvl w:val="0"/>
-          <w:numId w:val="4"/>
-        </w:numPr>
-      </w:pPr>
-      <w:r>
-        <w:t>Effizienz</w:t>
-      </w:r>
-      <w:r>
-        <w:t>:</w:t>
-      </w:r>
-      <w:r>
-        <w:t xml:space="preserve"> Das Spiel soll reibungslos laufen.</w:t>
-      </w:r>
-    </w:p>
-    <w:p>
-      <w:pPr>
-        <w:pStyle w:val="Listenabsatz"/>
-        <w:numPr>
-          <w:ilvl w:val="1"/>
-          <w:numId w:val="4"/>
-        </w:numPr>
-      </w:pPr>
-      <w:r>
-        <w:t>Zeitverhalten</w:t>
-      </w:r>
-      <w:r>
-        <w:t xml:space="preserve">: </w:t>
-      </w:r>
-      <w:r>
-        <w:t>Schnelle Reaktion des Spiels auf die Handlungen der SpielerInnen</w:t>
-      </w:r>
-    </w:p>
-    <w:p>
-      <w:pPr>
-        <w:pStyle w:val="Listenabsatz"/>
-        <w:numPr>
-          <w:ilvl w:val="1"/>
-          <w:numId w:val="4"/>
-        </w:numPr>
-      </w:pPr>
-      <w:r>
         <w:t>Verbrauchverhalten</w:t>
       </w:r>
       <w:r>
@@ -333,14 +213,50 @@
         </w:numPr>
       </w:pPr>
       <w:r>
-        <w:t>Benutzbarkeit:</w:t>
-      </w:r>
-      <w:r>
-        <w:t xml:space="preserve"> </w:t>
-      </w:r>
-      <w:r>
-        <w:t>System-/Abnahmetest des Spiels</w:t>
-      </w:r>
+        <w:t>Zuverlässigkeit:</w:t>
+      </w:r>
+      <w:r>
+        <w:t xml:space="preserve"> 50</w:t>
+      </w:r>
+      <w:r>
+        <w:t xml:space="preserve">% des </w:t>
+      </w:r>
+      <w:r>
+        <w:t xml:space="preserve">Logic- </w:t>
+      </w:r>
+      <w:r>
+        <w:t xml:space="preserve">Codes </w:t>
+      </w:r>
+      <w:r>
+        <w:t>(</w:t>
+      </w:r>
+      <w:r>
+        <w:t xml:space="preserve">keine </w:t>
+      </w:r>
+      <w:proofErr w:type="spellStart"/>
+      <w:r>
+        <w:t>set</w:t>
+      </w:r>
+      <w:proofErr w:type="spellEnd"/>
+      <w:r>
+        <w:t>/</w:t>
+      </w:r>
+      <w:proofErr w:type="spellStart"/>
+      <w:r>
+        <w:t>get</w:t>
+      </w:r>
+      <w:proofErr w:type="spellEnd"/>
+      <w:r>
+        <w:t xml:space="preserve">- Klassen oder andere </w:t>
+      </w:r>
+      <w:r>
+        <w:t>per Unittests testen</w:t>
+      </w:r>
+    </w:p>
+    <w:p>
+      <w:pPr>
+        <w:pStyle w:val="Listenabsatz"/>
+      </w:pPr>
     </w:p>
     <w:p>
       <w:pPr>
@@ -357,67 +273,80 @@
         </w:numPr>
       </w:pPr>
       <w:r>
-        <w:t>Zuverlässigkeit:</w:t>
-      </w:r>
-      <w:r>
-        <w:t xml:space="preserve"> 70% des Codes per Unittests testen</w:t>
-      </w:r>
-    </w:p>
-    <w:p>
-      <w:pPr>
-        <w:pStyle w:val="Listenabsatz"/>
-      </w:pPr>
-    </w:p>
-    <w:p>
-      <w:pPr>
-        <w:pStyle w:val="Listenabsatz"/>
-        <w:ind w:left="1440"/>
-      </w:pPr>
+        <w:t>Effizienz:</w:t>
+      </w:r>
+      <w:r>
+        <w:t xml:space="preserve">  </w:t>
+      </w:r>
+      <w:r>
+        <w:t>Anweisungsüberdeckungstest zur</w:t>
+      </w:r>
+      <w:r>
+        <w:t xml:space="preserve"> Üb</w:t>
+      </w:r>
+      <w:r>
+        <w:t>erprüfung</w:t>
+      </w:r>
+      <w:r>
+        <w:t xml:space="preserve"> </w:t>
+      </w:r>
+      <w:r>
+        <w:t>der</w:t>
+      </w:r>
+      <w:r>
+        <w:t xml:space="preserve"> </w:t>
+      </w:r>
+      <w:r>
+        <w:t>Ressourcen</w:t>
+      </w:r>
+      <w:r>
+        <w:t xml:space="preserve"> der meist leistenden Klassen</w:t>
+      </w:r>
     </w:p>
     <w:p>
       <w:pPr>
         <w:pStyle w:val="Listenabsatz"/>
         <w:numPr>
           <w:ilvl w:val="0"/>
-          <w:numId w:val="7"/>
+          <w:numId w:val="8"/>
         </w:numPr>
       </w:pPr>
-      <w:r>
-        <w:t>Effizienz:</w:t>
-      </w:r>
-      <w:r>
-        <w:t xml:space="preserve">  </w:t>
-      </w:r>
-      <w:r>
-        <w:t>Walkthrough</w:t>
-      </w:r>
-      <w:r>
-        <w:t>/</w:t>
-      </w:r>
-      <w:r>
-        <w:t>Anweisungsüberdeckungstest zur</w:t>
-      </w:r>
-      <w:r>
-        <w:t xml:space="preserve"> Üb</w:t>
-      </w:r>
-      <w:r>
-        <w:t>erprüfung</w:t>
+      <w:commentRangeStart w:id="1"/>
+      <w:r>
+        <w:t>Unittests</w:t>
+      </w:r>
+      <w:commentRangeEnd w:id="1"/>
+      <w:r>
+        <w:rPr>
+          <w:rStyle w:val="Kommentarzeichen"/>
+        </w:rPr>
+        <w:commentReference w:id="1"/>
+      </w:r>
+      <w:r>
+        <w:t>,</w:t>
+      </w:r>
+      <w:r>
+        <w:t xml:space="preserve"> Elementare Teile der Game Engine Testen</w:t>
+      </w:r>
+      <w:r>
+        <w:t xml:space="preserve">, Messung der Zeit, </w:t>
+      </w:r>
+      <w:bookmarkStart w:id="2" w:name="_GoBack"/>
+      <w:r>
+        <w:t>Max</w:t>
+      </w:r>
+      <w:bookmarkEnd w:id="2"/>
+      <w:r>
+        <w:t>imal Wert festlegen,</w:t>
       </w:r>
       <w:r>
         <w:t xml:space="preserve"> </w:t>
       </w:r>
-      <w:r>
-        <w:t>der</w:t>
-      </w:r>
-      <w:r>
-        <w:t xml:space="preserve"> </w:t>
-      </w:r>
-      <w:r>
-        <w:t>Ressourcen</w:t>
-      </w:r>
-      <w:r>
-        <w:t xml:space="preserve"> der meist leistenden Klassen</w:t>
-      </w:r>
+      <w:proofErr w:type="spellStart"/>
+      <w:r>
+        <w:t>JFrames</w:t>
+      </w:r>
+      <w:proofErr w:type="spellEnd"/>
     </w:p>
     <w:p>
       <w:pPr>
@@ -434,31 +363,8 @@
         </w:numPr>
       </w:pPr>
       <w:r>
-        <w:t>Definierung Standards, die Qualitä</w:t>
-      </w:r>
-      <w:bookmarkStart w:id="0" w:name="_GoBack"/>
-      <w:bookmarkEnd w:id="0"/>
-      <w:r>
-        <w:t>tsmerkmale mind. aufweisen sollen:</w:t>
-      </w:r>
-    </w:p>
-    <w:p>
-      <w:pPr>
-        <w:pStyle w:val="Listenabsatz"/>
-        <w:numPr>
-          <w:ilvl w:val="0"/>
-          <w:numId w:val="6"/>
-        </w:numPr>
-      </w:pPr>
-      <w:r>
-        <w:t>Benutzbarkeit: Mind. nach dem lesen des Handbuchs soll das Spiel verständlich sein.</w:t>
-      </w:r>
-    </w:p>
-    <w:p>
-      <w:pPr>
-        <w:pStyle w:val="Listenabsatz"/>
-        <w:ind w:left="1440"/>
-      </w:pPr>
+        <w:t>Definierung Standards, die Qualitätsmerkmale mind. aufweisen sollen:</w:t>
+      </w:r>
     </w:p>
     <w:p>
       <w:pPr>
@@ -539,7 +445,21 @@
         <w:rPr>
           <w:sz w:val="18"/>
         </w:rPr>
-        <w:t>Qualitätsindikator (Metrik / metrics): Sind ausgewiesene Eigenschaften eines Software-Produkts, die zu den Qualitätsmerkmalen in Beziehung gesetzt werden können (z.B. modularer Aufbau, P</w:t>
+        <w:t xml:space="preserve">Qualitätsindikator (Metrik / </w:t>
+      </w:r>
+      <w:proofErr w:type="spellStart"/>
+      <w:r>
+        <w:rPr>
+          <w:sz w:val="18"/>
+        </w:rPr>
+        <w:t>metrics</w:t>
+      </w:r>
+      <w:proofErr w:type="spellEnd"/>
+      <w:r>
+        <w:rPr>
+          <w:sz w:val="18"/>
+        </w:rPr>
+        <w:t>): Sind ausgewiesene Eigenschaften eines Software-Produkts, die zu den Qualitätsmerkmalen in Beziehung gesetzt werden können (z.B. modularer Aufbau, P</w:t>
       </w:r>
       <w:r>
         <w:rPr>
@@ -549,7 +469,7 @@
       </w:r>
     </w:p>
     <w:sectPr>
-      <w:headerReference w:type="default" r:id="rId7"/>
+      <w:headerReference w:type="default" r:id="rId9"/>
       <w:pgSz w:w="11906" w:h="16838"/>
       <w:pgMar w:top="1417" w:right="1417" w:bottom="1134" w:left="1417" w:header="708" w:footer="708" w:gutter="0"/>
       <w:cols w:space="708"/>
@@ -557,6 +477,50 @@
     </w:sectPr>
   </w:body>
 </w:document>
+</file>
+
+<file path=word/comments.xml><?xml version="1.0" encoding="utf-8"?>
+<w:comments xmlns:wpc="http://schemas.microsoft.com/office/word/2010/wordprocessingCanvas" xmlns:cx="http://schemas.microsoft.com/office/drawing/2014/chartex" xmlns:cx1="http://schemas.microsoft.com/office/drawing/2015/9/8/chartex" xmlns:cx2="http://schemas.microsoft.com/office/drawing/2015/10/21/chartex" xmlns:cx3="http://schemas.microsoft.com/office/drawing/2016/5/9/chartex" xmlns:cx4="http://schemas.microsoft.com/office/drawing/2016/5/10/chartex" xmlns:cx5="http://schemas.microsoft.com/office/drawing/2016/5/11/chartex" xmlns:cx6="http://schemas.microsoft.com/office/drawing/2016/5/12/chartex" xmlns:cx7="http://schemas.microsoft.com/office/drawing/2016/5/13/chartex" xmlns:cx8="http://schemas.microsoft.com/office/drawing/2016/5/14/chartex" xmlns:mc="http://schemas.openxmlformats.org/markup-compatibility/2006" xmlns:o="urn:schemas-microsoft-com:office:office" xmlns:r="http://schemas.openxmlformats.org/officeDocument/2006/relationships" xmlns:m="http://schemas.openxmlformats.org/officeDocument/2006/math" xmlns:v="urn:schemas-microsoft-com:vml" xmlns:wp14="http://schemas.microsoft.com/office/word/2010/wordprocessingDrawing" xmlns:wp="http://schemas.openxmlformats.org/drawingml/2006/wordprocessingDrawing" xmlns:w10="urn:schemas-microsoft-com:office:word" xmlns:w="http://schemas.openxmlformats.org/wordprocessingml/2006/main" xmlns:w14="http://schemas.microsoft.com/office/word/2010/wordml" xmlns:w15="http://schemas.microsoft.com/office/word/2012/wordml" xmlns:w16se="http://schemas.microsoft.com/office/word/2015/wordml/symex" xmlns:wpg="http://schemas.microsoft.com/office/word/2010/wordprocessingGroup" xmlns:wpi="http://schemas.microsoft.com/office/word/2010/wordprocessingInk" xmlns:wne="http://schemas.microsoft.com/office/word/2006/wordml" xmlns:wps="http://schemas.microsoft.com/office/word/2010/wordprocessingShape" mc:Ignorable="w14 w15 w16se wp14">
+  <w:comment w:id="0" w:author="Angel Gibbs" w:date="2017-03-27T11:40:00Z" w:initials="AG">
+    <w:p>
+      <w:pPr>
+        <w:pStyle w:val="Kommentartext"/>
+      </w:pPr>
+      <w:r>
+        <w:rPr>
+          <w:rStyle w:val="Kommentarzeichen"/>
+        </w:rPr>
+        <w:annotationRef/>
+      </w:r>
+      <w:r>
+        <w:t>Benutzbarkeit gelöscht</w:t>
+      </w:r>
+    </w:p>
+  </w:comment>
+  <w:comment w:id="1" w:author="Angel Gibbs" w:date="2017-03-27T11:44:00Z" w:initials="AG">
+    <w:p>
+      <w:pPr>
+        <w:pStyle w:val="Kommentartext"/>
+      </w:pPr>
+      <w:r>
+        <w:rPr>
+          <w:rStyle w:val="Kommentarzeichen"/>
+        </w:rPr>
+        <w:annotationRef/>
+      </w:r>
+      <w:r>
+        <w:t>Übungsstunde</w:t>
+      </w:r>
+    </w:p>
+  </w:comment>
+</w:comments>
+</file>
+
+<file path=word/commentsExtended.xml><?xml version="1.0" encoding="utf-8"?>
+<w15:commentsEx xmlns:wpc="http://schemas.microsoft.com/office/word/2010/wordprocessingCanvas" xmlns:cx="http://schemas.microsoft.com/office/drawing/2014/chartex" xmlns:cx1="http://schemas.microsoft.com/office/drawing/2015/9/8/chartex" xmlns:cx2="http://schemas.microsoft.com/office/drawing/2015/10/21/chartex" xmlns:cx3="http://schemas.microsoft.com/office/drawing/2016/5/9/chartex" xmlns:cx4="http://schemas.microsoft.com/office/drawing/2016/5/10/chartex" xmlns:cx5="http://schemas.microsoft.com/office/drawing/2016/5/11/chartex" xmlns:cx6="http://schemas.microsoft.com/office/drawing/2016/5/12/chartex" xmlns:cx7="http://schemas.microsoft.com/office/drawing/2016/5/13/chartex" xmlns:cx8="http://schemas.microsoft.com/office/drawing/2016/5/14/chartex" xmlns:mc="http://schemas.openxmlformats.org/markup-compatibility/2006" xmlns:o="urn:schemas-microsoft-com:office:office" xmlns:r="http://schemas.openxmlformats.org/officeDocument/2006/relationships" xmlns:m="http://schemas.openxmlformats.org/officeDocument/2006/math" xmlns:v="urn:schemas-microsoft-com:vml" xmlns:wp14="http://schemas.microsoft.com/office/word/2010/wordprocessingDrawing" xmlns:wp="http://schemas.openxmlformats.org/drawingml/2006/wordprocessingDrawing" xmlns:w10="urn:schemas-microsoft-com:office:word" xmlns:w="http://schemas.openxmlformats.org/wordprocessingml/2006/main" xmlns:w14="http://schemas.microsoft.com/office/word/2010/wordml" xmlns:w15="http://schemas.microsoft.com/office/word/2012/wordml" xmlns:w16se="http://schemas.microsoft.com/office/word/2015/wordml/symex" xmlns:wpg="http://schemas.microsoft.com/office/word/2010/wordprocessingGroup" xmlns:wpi="http://schemas.microsoft.com/office/word/2010/wordprocessingInk" xmlns:wne="http://schemas.microsoft.com/office/word/2006/wordml" xmlns:wps="http://schemas.microsoft.com/office/word/2010/wordprocessingShape" mc:Ignorable="w14 w15 w16se wp14">
+  <w15:commentEx w15:paraId="7C626DA0" w15:done="0"/>
+  <w15:commentEx w15:paraId="2441AE8A" w15:done="0"/>
+</w15:commentsEx>
 </file>
 
 <file path=word/endnotes.xml><?xml version="1.0" encoding="utf-8"?>
@@ -635,7 +599,7 @@
   <w:abstractNum w:abstractNumId="0" w15:restartNumberingAfterBreak="0">
     <w:nsid w:val="007825F5"/>
     <w:multiLevelType w:val="hybridMultilevel"/>
-    <w:tmpl w:val="9E84D062"/>
+    <w:tmpl w:val="0CC67D26"/>
     <w:lvl w:ilvl="0" w:tplc="520E5EB8">
       <w:start w:val="2"/>
       <w:numFmt w:val="bullet"/>
@@ -835,6 +799,119 @@
     </w:lvl>
   </w:abstractNum>
   <w:abstractNum w:abstractNumId="2" w15:restartNumberingAfterBreak="0">
+    <w:nsid w:val="15B56CF8"/>
+    <w:multiLevelType w:val="hybridMultilevel"/>
+    <w:tmpl w:val="55CCCC90"/>
+    <w:lvl w:ilvl="0" w:tplc="08070001">
+      <w:start w:val="1"/>
+      <w:numFmt w:val="bullet"/>
+      <w:lvlText w:val=""/>
+      <w:lvlJc w:val="left"/>
+      <w:pPr>
+        <w:ind w:left="1068" w:hanging="360"/>
+      </w:pPr>
+      <w:rPr>
+        <w:rFonts w:ascii="Symbol" w:hAnsi="Symbol" w:hint="default"/>
+      </w:rPr>
+    </w:lvl>
+    <w:lvl w:ilvl="1" w:tplc="08070003" w:tentative="1">
+      <w:start w:val="1"/>
+      <w:numFmt w:val="bullet"/>
+      <w:lvlText w:val="o"/>
+      <w:lvlJc w:val="left"/>
+      <w:pPr>
+        <w:ind w:left="1788" w:hanging="360"/>
+      </w:pPr>
+      <w:rPr>
+        <w:rFonts w:ascii="Courier New" w:hAnsi="Courier New" w:cs="Courier New" w:hint="default"/>
+      </w:rPr>
+    </w:lvl>
+    <w:lvl w:ilvl="2" w:tplc="08070005" w:tentative="1">
+      <w:start w:val="1"/>
+      <w:numFmt w:val="bullet"/>
+      <w:lvlText w:val=""/>
+      <w:lvlJc w:val="left"/>
+      <w:pPr>
+        <w:ind w:left="2508" w:hanging="360"/>
+      </w:pPr>
+      <w:rPr>
+        <w:rFonts w:ascii="Wingdings" w:hAnsi="Wingdings" w:hint="default"/>
+      </w:rPr>
+    </w:lvl>
+    <w:lvl w:ilvl="3" w:tplc="08070001" w:tentative="1">
+      <w:start w:val="1"/>
+      <w:numFmt w:val="bullet"/>
+      <w:lvlText w:val=""/>
+      <w:lvlJc w:val="left"/>
+      <w:pPr>
+        <w:ind w:left="3228" w:hanging="360"/>
+      </w:pPr>
+      <w:rPr>
+        <w:rFonts w:ascii="Symbol" w:hAnsi="Symbol" w:hint="default"/>
+      </w:rPr>
+    </w:lvl>
+    <w:lvl w:ilvl="4" w:tplc="08070003" w:tentative="1">
+      <w:start w:val="1"/>
+      <w:numFmt w:val="bullet"/>
+      <w:lvlText w:val="o"/>
+      <w:lvlJc w:val="left"/>
+      <w:pPr>
+        <w:ind w:left="3948" w:hanging="360"/>
+      </w:pPr>
+      <w:rPr>
+        <w:rFonts w:ascii="Courier New" w:hAnsi="Courier New" w:cs="Courier New" w:hint="default"/>
+      </w:rPr>
+    </w:lvl>
+    <w:lvl w:ilvl="5" w:tplc="08070005" w:tentative="1">
+      <w:start w:val="1"/>
+      <w:numFmt w:val="bullet"/>
+      <w:lvlText w:val=""/>
+      <w:lvlJc w:val="left"/>
+      <w:pPr>
+        <w:ind w:left="4668" w:hanging="360"/>
+      </w:pPr>
+      <w:rPr>
+        <w:rFonts w:ascii="Wingdings" w:hAnsi="Wingdings" w:hint="default"/>
+      </w:rPr>
+    </w:lvl>
+    <w:lvl w:ilvl="6" w:tplc="08070001" w:tentative="1">
+      <w:start w:val="1"/>
+      <w:numFmt w:val="bullet"/>
+      <w:lvlText w:val=""/>
+      <w:lvlJc w:val="left"/>
+      <w:pPr>
+        <w:ind w:left="5388" w:hanging="360"/>
+      </w:pPr>
+      <w:rPr>
+        <w:rFonts w:ascii="Symbol" w:hAnsi="Symbol" w:hint="default"/>
+      </w:rPr>
+    </w:lvl>
+    <w:lvl w:ilvl="7" w:tplc="08070003" w:tentative="1">
+      <w:start w:val="1"/>
+      <w:numFmt w:val="bullet"/>
+      <w:lvlText w:val="o"/>
+      <w:lvlJc w:val="left"/>
+      <w:pPr>
+        <w:ind w:left="6108" w:hanging="360"/>
+      </w:pPr>
+      <w:rPr>
+        <w:rFonts w:ascii="Courier New" w:hAnsi="Courier New" w:cs="Courier New" w:hint="default"/>
+      </w:rPr>
+    </w:lvl>
+    <w:lvl w:ilvl="8" w:tplc="08070005" w:tentative="1">
+      <w:start w:val="1"/>
+      <w:numFmt w:val="bullet"/>
+      <w:lvlText w:val=""/>
+      <w:lvlJc w:val="left"/>
+      <w:pPr>
+        <w:ind w:left="6828" w:hanging="360"/>
+      </w:pPr>
+      <w:rPr>
+        <w:rFonts w:ascii="Wingdings" w:hAnsi="Wingdings" w:hint="default"/>
+      </w:rPr>
+    </w:lvl>
+  </w:abstractNum>
+  <w:abstractNum w:abstractNumId="3" w15:restartNumberingAfterBreak="0">
     <w:nsid w:val="16E15E3C"/>
     <w:multiLevelType w:val="hybridMultilevel"/>
     <w:tmpl w:val="C6CAC6E4"/>
@@ -947,7 +1024,7 @@
       </w:rPr>
     </w:lvl>
   </w:abstractNum>
-  <w:abstractNum w:abstractNumId="3" w15:restartNumberingAfterBreak="0">
+  <w:abstractNum w:abstractNumId="4" w15:restartNumberingAfterBreak="0">
     <w:nsid w:val="20FA466F"/>
     <w:multiLevelType w:val="hybridMultilevel"/>
     <w:tmpl w:val="022CB2DA"/>
@@ -1036,7 +1113,7 @@
       </w:pPr>
     </w:lvl>
   </w:abstractNum>
-  <w:abstractNum w:abstractNumId="4" w15:restartNumberingAfterBreak="0">
+  <w:abstractNum w:abstractNumId="5" w15:restartNumberingAfterBreak="0">
     <w:nsid w:val="61D92071"/>
     <w:multiLevelType w:val="hybridMultilevel"/>
     <w:tmpl w:val="E83242F4"/>
@@ -1149,7 +1226,7 @@
       </w:rPr>
     </w:lvl>
   </w:abstractNum>
-  <w:abstractNum w:abstractNumId="5" w15:restartNumberingAfterBreak="0">
+  <w:abstractNum w:abstractNumId="6" w15:restartNumberingAfterBreak="0">
     <w:nsid w:val="735B3A47"/>
     <w:multiLevelType w:val="hybridMultilevel"/>
     <w:tmpl w:val="1CF2F6EE"/>
@@ -1262,7 +1339,7 @@
       </w:rPr>
     </w:lvl>
   </w:abstractNum>
-  <w:abstractNum w:abstractNumId="6" w15:restartNumberingAfterBreak="0">
+  <w:abstractNum w:abstractNumId="7" w15:restartNumberingAfterBreak="0">
     <w:nsid w:val="79E403E1"/>
     <w:multiLevelType w:val="hybridMultilevel"/>
     <w:tmpl w:val="E87695EC"/>
@@ -1376,27 +1453,38 @@
     </w:lvl>
   </w:abstractNum>
   <w:num w:numId="1">
-    <w:abstractNumId w:val="3"/>
+    <w:abstractNumId w:val="4"/>
   </w:num>
   <w:num w:numId="2">
     <w:abstractNumId w:val="1"/>
   </w:num>
   <w:num w:numId="3">
+    <w:abstractNumId w:val="7"/>
+  </w:num>
+  <w:num w:numId="4">
+    <w:abstractNumId w:val="5"/>
+  </w:num>
+  <w:num w:numId="5">
     <w:abstractNumId w:val="6"/>
   </w:num>
-  <w:num w:numId="4">
-    <w:abstractNumId w:val="4"/>
-  </w:num>
-  <w:num w:numId="5">
-    <w:abstractNumId w:val="5"/>
-  </w:num>
   <w:num w:numId="6">
-    <w:abstractNumId w:val="2"/>
+    <w:abstractNumId w:val="3"/>
   </w:num>
   <w:num w:numId="7">
     <w:abstractNumId w:val="0"/>
   </w:num>
+  <w:num w:numId="8">
+    <w:abstractNumId w:val="2"/>
+  </w:num>
 </w:numbering>
+</file>
+
+<file path=word/people.xml><?xml version="1.0" encoding="utf-8"?>
+<w15:people xmlns:wpc="http://schemas.microsoft.com/office/word/2010/wordprocessingCanvas" xmlns:cx="http://schemas.microsoft.com/office/drawing/2014/chartex" xmlns:cx1="http://schemas.microsoft.com/office/drawing/2015/9/8/chartex" xmlns:cx2="http://schemas.microsoft.com/office/drawing/2015/10/21/chartex" xmlns:cx3="http://schemas.microsoft.com/office/drawing/2016/5/9/chartex" xmlns:cx4="http://schemas.microsoft.com/office/drawing/2016/5/10/chartex" xmlns:cx5="http://schemas.microsoft.com/office/drawing/2016/5/11/chartex" xmlns:cx6="http://schemas.microsoft.com/office/drawing/2016/5/12/chartex" xmlns:cx7="http://schemas.microsoft.com/office/drawing/2016/5/13/chartex" xmlns:cx8="http://schemas.microsoft.com/office/drawing/2016/5/14/chartex" xmlns:mc="http://schemas.openxmlformats.org/markup-compatibility/2006" xmlns:o="urn:schemas-microsoft-com:office:office" xmlns:r="http://schemas.openxmlformats.org/officeDocument/2006/relationships" xmlns:m="http://schemas.openxmlformats.org/officeDocument/2006/math" xmlns:v="urn:schemas-microsoft-com:vml" xmlns:wp14="http://schemas.microsoft.com/office/word/2010/wordprocessingDrawing" xmlns:wp="http://schemas.openxmlformats.org/drawingml/2006/wordprocessingDrawing" xmlns:w10="urn:schemas-microsoft-com:office:word" xmlns:w="http://schemas.openxmlformats.org/wordprocessingml/2006/main" xmlns:w14="http://schemas.microsoft.com/office/word/2010/wordml" xmlns:w15="http://schemas.microsoft.com/office/word/2012/wordml" xmlns:w16se="http://schemas.microsoft.com/office/word/2015/wordml/symex" xmlns:wpg="http://schemas.microsoft.com/office/word/2010/wordprocessingGroup" xmlns:wpi="http://schemas.microsoft.com/office/word/2010/wordprocessingInk" xmlns:wne="http://schemas.microsoft.com/office/word/2006/wordml" xmlns:wps="http://schemas.microsoft.com/office/word/2010/wordprocessingShape" mc:Ignorable="w14 w15 w16se wp14">
+  <w15:person w15:author="Angel Gibbs">
+    <w15:presenceInfo w15:providerId="Windows Live" w15:userId="a7439277b56abacf"/>
+  </w15:person>
+</w15:people>
 </file>
 
 <file path=word/styles.xml><?xml version="1.0" encoding="utf-8"?>
@@ -1889,6 +1977,104 @@
       <w:iCs/>
     </w:rPr>
   </w:style>
+  <w:style w:type="character" w:styleId="Kommentarzeichen">
+    <w:name w:val="annotation reference"/>
+    <w:basedOn w:val="Absatz-Standardschriftart"/>
+    <w:uiPriority w:val="99"/>
+    <w:semiHidden/>
+    <w:unhideWhenUsed/>
+    <w:rsid w:val="00B02884"/>
+    <w:rPr>
+      <w:sz w:val="16"/>
+      <w:szCs w:val="16"/>
+    </w:rPr>
+  </w:style>
+  <w:style w:type="paragraph" w:styleId="Kommentartext">
+    <w:name w:val="annotation text"/>
+    <w:basedOn w:val="Standard"/>
+    <w:link w:val="KommentartextZchn"/>
+    <w:uiPriority w:val="99"/>
+    <w:semiHidden/>
+    <w:unhideWhenUsed/>
+    <w:rsid w:val="00B02884"/>
+    <w:pPr>
+      <w:spacing w:line="240" w:lineRule="auto"/>
+    </w:pPr>
+    <w:rPr>
+      <w:sz w:val="20"/>
+      <w:szCs w:val="20"/>
+    </w:rPr>
+  </w:style>
+  <w:style w:type="character" w:customStyle="1" w:styleId="KommentartextZchn">
+    <w:name w:val="Kommentartext Zchn"/>
+    <w:basedOn w:val="Absatz-Standardschriftart"/>
+    <w:link w:val="Kommentartext"/>
+    <w:uiPriority w:val="99"/>
+    <w:semiHidden/>
+    <w:rsid w:val="00B02884"/>
+    <w:rPr>
+      <w:sz w:val="20"/>
+      <w:szCs w:val="20"/>
+    </w:rPr>
+  </w:style>
+  <w:style w:type="paragraph" w:styleId="Kommentarthema">
+    <w:name w:val="annotation subject"/>
+    <w:basedOn w:val="Kommentartext"/>
+    <w:next w:val="Kommentartext"/>
+    <w:link w:val="KommentarthemaZchn"/>
+    <w:uiPriority w:val="99"/>
+    <w:semiHidden/>
+    <w:unhideWhenUsed/>
+    <w:rsid w:val="00B02884"/>
+    <w:rPr>
+      <w:b/>
+      <w:bCs/>
+    </w:rPr>
+  </w:style>
+  <w:style w:type="character" w:customStyle="1" w:styleId="KommentarthemaZchn">
+    <w:name w:val="Kommentarthema Zchn"/>
+    <w:basedOn w:val="KommentartextZchn"/>
+    <w:link w:val="Kommentarthema"/>
+    <w:uiPriority w:val="99"/>
+    <w:semiHidden/>
+    <w:rsid w:val="00B02884"/>
+    <w:rPr>
+      <w:b/>
+      <w:bCs/>
+      <w:sz w:val="20"/>
+      <w:szCs w:val="20"/>
+    </w:rPr>
+  </w:style>
+  <w:style w:type="paragraph" w:styleId="Sprechblasentext">
+    <w:name w:val="Balloon Text"/>
+    <w:basedOn w:val="Standard"/>
+    <w:link w:val="SprechblasentextZchn"/>
+    <w:uiPriority w:val="99"/>
+    <w:semiHidden/>
+    <w:unhideWhenUsed/>
+    <w:rsid w:val="00B02884"/>
+    <w:pPr>
+      <w:spacing w:after="0" w:line="240" w:lineRule="auto"/>
+    </w:pPr>
+    <w:rPr>
+      <w:rFonts w:ascii="Segoe UI" w:hAnsi="Segoe UI" w:cs="Segoe UI"/>
+      <w:sz w:val="18"/>
+      <w:szCs w:val="18"/>
+    </w:rPr>
+  </w:style>
+  <w:style w:type="character" w:customStyle="1" w:styleId="SprechblasentextZchn">
+    <w:name w:val="Sprechblasentext Zchn"/>
+    <w:basedOn w:val="Absatz-Standardschriftart"/>
+    <w:link w:val="Sprechblasentext"/>
+    <w:uiPriority w:val="99"/>
+    <w:semiHidden/>
+    <w:rsid w:val="00B02884"/>
+    <w:rPr>
+      <w:rFonts w:ascii="Segoe UI" w:hAnsi="Segoe UI" w:cs="Segoe UI"/>
+      <w:sz w:val="18"/>
+      <w:szCs w:val="18"/>
+    </w:rPr>
+  </w:style>
 </w:styles>
 </file>
 

</xml_diff>